<commit_message>
projeto magnata alfa 02
</commit_message>
<xml_diff>
--- a/Projeto Magnata ALFA 1.0.docx
+++ b/Projeto Magnata ALFA 1.0.docx
@@ -707,7 +707,68 @@
           <w:sz w:val="21"/>
           <w:szCs w:val="21"/>
         </w:rPr>
-        <w:t>, retirando o atendente que anota os pedidos, deixando o próprio cliente fazer todo seu pedido diretamente no sistema.</w:t>
+        <w:t>, retirando o atendente que anota os pedidos, deixando o próprio cliente fazer todo seu pedido diretamente no sistema</w:t>
+      </w:r>
+      <w:r>
+        <w:rPr>
+          <w:rFonts w:ascii="Verdana" w:hAnsi="Verdana"/>
+          <w:bCs/>
+          <w:sz w:val="21"/>
+          <w:szCs w:val="21"/>
+        </w:rPr>
+        <w:t xml:space="preserve"> através de um </w:t>
+      </w:r>
+      <w:proofErr w:type="spellStart"/>
+      <w:r>
+        <w:rPr>
+          <w:rFonts w:ascii="Verdana" w:hAnsi="Verdana"/>
+          <w:bCs/>
+          <w:i/>
+          <w:sz w:val="21"/>
+          <w:szCs w:val="21"/>
+        </w:rPr>
+        <w:t>tablet</w:t>
+      </w:r>
+      <w:proofErr w:type="spellEnd"/>
+      <w:r>
+        <w:rPr>
+          <w:rFonts w:ascii="Verdana" w:hAnsi="Verdana"/>
+          <w:bCs/>
+          <w:sz w:val="21"/>
+          <w:szCs w:val="21"/>
+        </w:rPr>
+        <w:t xml:space="preserve"> que fica no inicio do </w:t>
+      </w:r>
+      <w:r>
+        <w:rPr>
+          <w:rFonts w:ascii="Verdana" w:hAnsi="Verdana"/>
+          <w:bCs/>
+          <w:i/>
+          <w:sz w:val="21"/>
+          <w:szCs w:val="21"/>
+        </w:rPr>
+        <w:t xml:space="preserve">drive </w:t>
+      </w:r>
+      <w:proofErr w:type="spellStart"/>
+      <w:r>
+        <w:rPr>
+          <w:rFonts w:ascii="Verdana" w:hAnsi="Verdana"/>
+          <w:bCs/>
+          <w:i/>
+          <w:sz w:val="21"/>
+          <w:szCs w:val="21"/>
+        </w:rPr>
+        <w:t>thru</w:t>
+      </w:r>
+      <w:proofErr w:type="spellEnd"/>
+      <w:r>
+        <w:rPr>
+          <w:rFonts w:ascii="Verdana" w:hAnsi="Verdana"/>
+          <w:bCs/>
+          <w:sz w:val="21"/>
+          <w:szCs w:val="21"/>
+        </w:rPr>
+        <w:t>.</w:t>
       </w:r>
     </w:p>
     <w:p>
@@ -730,7 +791,148 @@
           <w:szCs w:val="21"/>
         </w:rPr>
         <w:tab/>
-        <w:t xml:space="preserve">O sistema vai registrar o pedido do cliente, permitindo o mesmo fazer especificações do seu lanche, </w:t>
+        <w:t>O sistema vai registrar o pedido do cliente</w:t>
+      </w:r>
+      <w:r>
+        <w:rPr>
+          <w:rFonts w:ascii="Verdana" w:hAnsi="Verdana"/>
+          <w:bCs/>
+          <w:sz w:val="21"/>
+          <w:szCs w:val="21"/>
+        </w:rPr>
+        <w:t xml:space="preserve"> em um </w:t>
+      </w:r>
+      <w:proofErr w:type="gramStart"/>
+      <w:r>
+        <w:rPr>
+          <w:rFonts w:ascii="Verdana" w:hAnsi="Verdana"/>
+          <w:bCs/>
+          <w:sz w:val="21"/>
+          <w:szCs w:val="21"/>
+        </w:rPr>
+        <w:t>menu</w:t>
+      </w:r>
+      <w:proofErr w:type="gramEnd"/>
+      <w:r>
+        <w:rPr>
+          <w:rFonts w:ascii="Verdana" w:hAnsi="Verdana"/>
+          <w:bCs/>
+          <w:sz w:val="21"/>
+          <w:szCs w:val="21"/>
+        </w:rPr>
+        <w:t xml:space="preserve"> interativo com imagens de exemplo. Em uma tela inicial, o cliente deverá selecionar o que deseja adicionar em seu lanche</w:t>
+      </w:r>
+      <w:r>
+        <w:rPr>
+          <w:rFonts w:ascii="Verdana" w:hAnsi="Verdana"/>
+          <w:bCs/>
+          <w:sz w:val="21"/>
+          <w:szCs w:val="21"/>
+        </w:rPr>
+        <w:t>,</w:t>
+      </w:r>
+      <w:r>
+        <w:rPr>
+          <w:rFonts w:ascii="Verdana" w:hAnsi="Verdana"/>
+          <w:bCs/>
+          <w:sz w:val="21"/>
+          <w:szCs w:val="21"/>
+        </w:rPr>
+        <w:t xml:space="preserve"> nessa tela as seguintes opções estarão disponíveis: </w:t>
+      </w:r>
+      <w:proofErr w:type="gramStart"/>
+      <w:r>
+        <w:rPr>
+          <w:rFonts w:ascii="Verdana" w:hAnsi="Verdana"/>
+          <w:bCs/>
+          <w:sz w:val="21"/>
+          <w:szCs w:val="21"/>
+        </w:rPr>
+        <w:t>Sanduiches,</w:t>
+      </w:r>
+      <w:proofErr w:type="gramEnd"/>
+      <w:r>
+        <w:rPr>
+          <w:rFonts w:ascii="Verdana" w:hAnsi="Verdana"/>
+          <w:bCs/>
+          <w:sz w:val="21"/>
+          <w:szCs w:val="21"/>
+        </w:rPr>
+        <w:t xml:space="preserve"> acompanhamentos, sobremesas, bebidas e combos. Ao selecionar uma das opções, o sistema segue para o cardápio das opções do que o cliente selecionou (Ex.: Ao selecionar Sanduíches, o cardápio de sanduíches).</w:t>
+      </w:r>
+      <w:r>
+        <w:rPr>
+          <w:rFonts w:ascii="Verdana" w:hAnsi="Verdana"/>
+          <w:bCs/>
+          <w:sz w:val="21"/>
+          <w:szCs w:val="21"/>
+        </w:rPr>
+        <w:t xml:space="preserve"> </w:t>
+      </w:r>
+      <w:r>
+        <w:rPr>
+          <w:rFonts w:ascii="Verdana" w:hAnsi="Verdana"/>
+          <w:bCs/>
+          <w:sz w:val="21"/>
+          <w:szCs w:val="21"/>
+        </w:rPr>
+        <w:br/>
+        <w:t xml:space="preserve"> </w:t>
+      </w:r>
+      <w:r>
+        <w:rPr>
+          <w:rFonts w:ascii="Verdana" w:hAnsi="Verdana"/>
+          <w:bCs/>
+          <w:sz w:val="21"/>
+          <w:szCs w:val="21"/>
+        </w:rPr>
+        <w:tab/>
+        <w:t>Após selecionar alguma opção no cardápio</w:t>
+      </w:r>
+      <w:r>
+        <w:rPr>
+          <w:rFonts w:ascii="Verdana" w:hAnsi="Verdana"/>
+          <w:bCs/>
+          <w:sz w:val="21"/>
+          <w:szCs w:val="21"/>
+        </w:rPr>
+        <w:t>,</w:t>
+      </w:r>
+      <w:r>
+        <w:rPr>
+          <w:rFonts w:ascii="Verdana" w:hAnsi="Verdana"/>
+          <w:bCs/>
+          <w:sz w:val="21"/>
+          <w:szCs w:val="21"/>
+        </w:rPr>
+        <w:t xml:space="preserve"> é possível fazer</w:t>
+      </w:r>
+      <w:r>
+        <w:rPr>
+          <w:rFonts w:ascii="Verdana" w:hAnsi="Verdana"/>
+          <w:bCs/>
+          <w:sz w:val="21"/>
+          <w:szCs w:val="21"/>
+        </w:rPr>
+        <w:t xml:space="preserve"> especificações </w:t>
+      </w:r>
+      <w:r>
+        <w:rPr>
+          <w:rFonts w:ascii="Verdana" w:hAnsi="Verdana"/>
+          <w:bCs/>
+          <w:sz w:val="21"/>
+          <w:szCs w:val="21"/>
+        </w:rPr>
+        <w:t xml:space="preserve">no </w:t>
+      </w:r>
+      <w:r>
+        <w:rPr>
+          <w:rFonts w:ascii="Verdana" w:hAnsi="Verdana"/>
+          <w:bCs/>
+          <w:sz w:val="21"/>
+          <w:szCs w:val="21"/>
+        </w:rPr>
+        <w:t xml:space="preserve">lanche, </w:t>
       </w:r>
       <w:r>
         <w:rPr>
@@ -748,34 +950,83 @@
           <w:sz w:val="21"/>
           <w:szCs w:val="21"/>
         </w:rPr>
-        <w:t xml:space="preserve"> retirar ingredientes do sanduiche e </w:t>
-      </w:r>
-      <w:r>
-        <w:rPr>
-          <w:rFonts w:ascii="Verdana" w:hAnsi="Verdana"/>
-          <w:bCs/>
-          <w:sz w:val="21"/>
-          <w:szCs w:val="21"/>
-        </w:rPr>
-        <w:t>adicionar</w:t>
-      </w:r>
-      <w:r>
-        <w:rPr>
-          <w:rFonts w:ascii="Verdana" w:hAnsi="Verdana"/>
-          <w:bCs/>
-          <w:sz w:val="21"/>
-          <w:szCs w:val="21"/>
-        </w:rPr>
-        <w:t xml:space="preserve"> extras. </w:t>
-      </w:r>
-      <w:r>
-        <w:rPr>
-          <w:rFonts w:ascii="Verdana" w:hAnsi="Verdana"/>
-          <w:bCs/>
-          <w:sz w:val="21"/>
-          <w:szCs w:val="21"/>
-        </w:rPr>
-        <w:t>Ao finalizar o pedido, o cliente fará o pagamento diretamente na maquina ao lado do painel de pedido e receberá a nota fiscal e sua comanda com seu pedido.</w:t>
+        <w:t xml:space="preserve"> retirar ingredientes do sanduiche e adicionar extras</w:t>
+      </w:r>
+      <w:r>
+        <w:rPr>
+          <w:rFonts w:ascii="Verdana" w:hAnsi="Verdana"/>
+          <w:bCs/>
+          <w:sz w:val="21"/>
+          <w:szCs w:val="21"/>
+        </w:rPr>
+        <w:t>, colocar adicionais nas sobremesas, escolher o tamanho dos acompanhamentos e das bebidas</w:t>
+      </w:r>
+      <w:r>
+        <w:rPr>
+          <w:rFonts w:ascii="Verdana" w:hAnsi="Verdana"/>
+          <w:bCs/>
+          <w:sz w:val="21"/>
+          <w:szCs w:val="21"/>
+        </w:rPr>
+        <w:t xml:space="preserve">. </w:t>
+      </w:r>
+      <w:r>
+        <w:rPr>
+          <w:rFonts w:ascii="Verdana" w:hAnsi="Verdana"/>
+          <w:bCs/>
+          <w:sz w:val="21"/>
+          <w:szCs w:val="21"/>
+        </w:rPr>
+        <w:br/>
+        <w:t xml:space="preserve"> </w:t>
+      </w:r>
+      <w:r>
+        <w:rPr>
+          <w:rFonts w:ascii="Verdana" w:hAnsi="Verdana"/>
+          <w:bCs/>
+          <w:sz w:val="21"/>
+          <w:szCs w:val="21"/>
+        </w:rPr>
+        <w:tab/>
+      </w:r>
+      <w:r>
+        <w:rPr>
+          <w:rFonts w:ascii="Verdana" w:hAnsi="Verdana"/>
+          <w:bCs/>
+          <w:sz w:val="21"/>
+          <w:szCs w:val="21"/>
+        </w:rPr>
+        <w:t>Ao finalizar o pedido, o cliente fará o pagamento diretamente na maq</w:t>
+      </w:r>
+      <w:r>
+        <w:rPr>
+          <w:rFonts w:ascii="Verdana" w:hAnsi="Verdana"/>
+          <w:bCs/>
+          <w:sz w:val="21"/>
+          <w:szCs w:val="21"/>
+        </w:rPr>
+        <w:t xml:space="preserve">uina ao lado do </w:t>
+      </w:r>
+      <w:proofErr w:type="spellStart"/>
+      <w:r>
+        <w:rPr>
+          <w:rFonts w:ascii="Verdana" w:hAnsi="Verdana"/>
+          <w:bCs/>
+          <w:i/>
+          <w:sz w:val="21"/>
+          <w:szCs w:val="21"/>
+        </w:rPr>
+        <w:t>tablet</w:t>
+      </w:r>
+      <w:proofErr w:type="spellEnd"/>
+      <w:r>
+        <w:rPr>
+          <w:rFonts w:ascii="Verdana" w:hAnsi="Verdana"/>
+          <w:bCs/>
+          <w:sz w:val="21"/>
+          <w:szCs w:val="21"/>
+        </w:rPr>
+        <w:t xml:space="preserve"> e receberá a nota fiscal e sua comanda com seu pedido.</w:t>
       </w:r>
     </w:p>
     <w:p>
@@ -807,27 +1058,72 @@
           <w:szCs w:val="21"/>
         </w:rPr>
         <w:tab/>
-        <w:t xml:space="preserve">No </w:t>
-      </w:r>
-      <w:proofErr w:type="gramStart"/>
-      <w:r>
-        <w:rPr>
-          <w:rFonts w:ascii="Verdana" w:hAnsi="Verdana"/>
-          <w:bCs/>
-          <w:sz w:val="21"/>
-          <w:szCs w:val="21"/>
-        </w:rPr>
-        <w:t>menu</w:t>
-      </w:r>
-      <w:proofErr w:type="gramEnd"/>
-      <w:r>
-        <w:rPr>
-          <w:rFonts w:ascii="Verdana" w:hAnsi="Verdana"/>
-          <w:bCs/>
-          <w:sz w:val="21"/>
-          <w:szCs w:val="21"/>
-        </w:rPr>
-        <w:t xml:space="preserve"> do sistema, o cliente terá as opções de adicionar sanduiches, acompanhamentos, sobremesas, bebidas e combos. Ao selecionar uma das opções o sistema abre uma pagina com as opções de pedido. Inicialmente, o sistema contara com três opções de sanduiches personalizados, cinco bebidas com diferentes opções de tamanho, três acompanhamentos e duas sobremesas.</w:t>
+      </w:r>
+      <w:r>
+        <w:rPr>
+          <w:rFonts w:ascii="Verdana" w:hAnsi="Verdana"/>
+          <w:bCs/>
+          <w:sz w:val="21"/>
+          <w:szCs w:val="21"/>
+        </w:rPr>
+        <w:t>Na etapa de pagamento o cliente poderá optar por fazer o pagamento em dinheiro</w:t>
+      </w:r>
+      <w:r>
+        <w:rPr>
+          <w:rFonts w:ascii="Verdana" w:hAnsi="Verdana"/>
+          <w:bCs/>
+          <w:sz w:val="21"/>
+          <w:szCs w:val="21"/>
+        </w:rPr>
+        <w:t>,</w:t>
+      </w:r>
+      <w:r>
+        <w:rPr>
+          <w:rFonts w:ascii="Verdana" w:hAnsi="Verdana"/>
+          <w:bCs/>
+          <w:sz w:val="21"/>
+          <w:szCs w:val="21"/>
+        </w:rPr>
+        <w:t xml:space="preserve"> diretamente na maquina leitora de cédulas e moedas, ou via cartão de credito ou debito</w:t>
+      </w:r>
+      <w:r>
+        <w:rPr>
+          <w:rFonts w:ascii="Verdana" w:hAnsi="Verdana"/>
+          <w:bCs/>
+          <w:sz w:val="21"/>
+          <w:szCs w:val="21"/>
+        </w:rPr>
+        <w:t>,</w:t>
+      </w:r>
+      <w:r>
+        <w:rPr>
+          <w:rFonts w:ascii="Verdana" w:hAnsi="Verdana"/>
+          <w:bCs/>
+          <w:sz w:val="21"/>
+          <w:szCs w:val="21"/>
+        </w:rPr>
+        <w:t xml:space="preserve"> na maquineta da </w:t>
+      </w:r>
+      <w:proofErr w:type="spellStart"/>
+      <w:r>
+        <w:rPr>
+          <w:rFonts w:ascii="Verdana" w:hAnsi="Verdana"/>
+          <w:bCs/>
+          <w:i/>
+          <w:sz w:val="21"/>
+          <w:szCs w:val="21"/>
+        </w:rPr>
+        <w:t>Cielo</w:t>
+      </w:r>
+      <w:proofErr w:type="spellEnd"/>
+      <w:r>
+        <w:rPr>
+          <w:rFonts w:ascii="Verdana" w:hAnsi="Verdana"/>
+          <w:bCs/>
+          <w:sz w:val="21"/>
+          <w:szCs w:val="21"/>
+        </w:rPr>
+        <w:t>.</w:t>
       </w:r>
     </w:p>
     <w:p>
@@ -849,31 +1145,321 @@
           <w:sz w:val="21"/>
           <w:szCs w:val="21"/>
         </w:rPr>
+        <w:t xml:space="preserve"> </w:t>
+      </w:r>
+      <w:r>
+        <w:rPr>
+          <w:rFonts w:ascii="Verdana" w:hAnsi="Verdana"/>
+          <w:bCs/>
+          <w:sz w:val="21"/>
+          <w:szCs w:val="21"/>
+        </w:rPr>
         <w:tab/>
-        <w:t xml:space="preserve">Após o cliente </w:t>
-      </w:r>
-      <w:r>
-        <w:rPr>
-          <w:rFonts w:ascii="Verdana" w:hAnsi="Verdana"/>
-          <w:bCs/>
-          <w:sz w:val="21"/>
-          <w:szCs w:val="21"/>
-        </w:rPr>
-        <w:t>realizar o pagamento, o sistema gera uma comanda que será impressa duas vias, uma para o cliente e outra para a cozinha. Na cozinha, o funcionário, pega a comanda e monta o pedido do cliente, que ao terminar será conferido e entregue ao cliente na cabine de entrega.</w:t>
-      </w:r>
-      <w:bookmarkStart w:id="0" w:name="_GoBack"/>
-      <w:bookmarkEnd w:id="0"/>
+      </w:r>
+      <w:r>
+        <w:rPr>
+          <w:rFonts w:ascii="Verdana" w:hAnsi="Verdana"/>
+          <w:bCs/>
+          <w:sz w:val="21"/>
+          <w:szCs w:val="21"/>
+        </w:rPr>
+        <w:t>Após o cliente realizar o pagamento, o sistema ge</w:t>
+      </w:r>
+      <w:r>
+        <w:rPr>
+          <w:rFonts w:ascii="Verdana" w:hAnsi="Verdana"/>
+          <w:bCs/>
+          <w:sz w:val="21"/>
+          <w:szCs w:val="21"/>
+        </w:rPr>
+        <w:t xml:space="preserve">ra uma comanda para a cozinha que será impressa por uma impressora </w:t>
+      </w:r>
+      <w:proofErr w:type="spellStart"/>
+      <w:r>
+        <w:rPr>
+          <w:rFonts w:ascii="Verdana" w:hAnsi="Verdana"/>
+          <w:bCs/>
+          <w:i/>
+          <w:sz w:val="21"/>
+          <w:szCs w:val="21"/>
+        </w:rPr>
+        <w:t>Bematech</w:t>
+      </w:r>
+      <w:proofErr w:type="spellEnd"/>
+      <w:r>
+        <w:rPr>
+          <w:rFonts w:ascii="Verdana" w:hAnsi="Verdana"/>
+          <w:bCs/>
+          <w:sz w:val="21"/>
+          <w:szCs w:val="21"/>
+        </w:rPr>
+        <w:t xml:space="preserve">. </w:t>
+      </w:r>
+      <w:r>
+        <w:rPr>
+          <w:rFonts w:ascii="Verdana" w:hAnsi="Verdana"/>
+          <w:bCs/>
+          <w:sz w:val="21"/>
+          <w:szCs w:val="21"/>
+        </w:rPr>
+        <w:br/>
+        <w:t xml:space="preserve"> </w:t>
+      </w:r>
+      <w:r>
+        <w:rPr>
+          <w:rFonts w:ascii="Verdana" w:hAnsi="Verdana"/>
+          <w:bCs/>
+          <w:sz w:val="21"/>
+          <w:szCs w:val="21"/>
+        </w:rPr>
+        <w:tab/>
+        <w:t>Na cozinha um funcionário</w:t>
+      </w:r>
+      <w:r>
+        <w:rPr>
+          <w:rFonts w:ascii="Verdana" w:hAnsi="Verdana"/>
+          <w:bCs/>
+          <w:sz w:val="21"/>
+          <w:szCs w:val="21"/>
+        </w:rPr>
+        <w:t xml:space="preserve"> pega a coma</w:t>
+      </w:r>
+      <w:r>
+        <w:rPr>
+          <w:rFonts w:ascii="Verdana" w:hAnsi="Verdana"/>
+          <w:bCs/>
+          <w:sz w:val="21"/>
+          <w:szCs w:val="21"/>
+        </w:rPr>
+        <w:t xml:space="preserve">nda e monta o pedido do cliente, que será conferido e entregue na cabine de entrega. </w:t>
+      </w:r>
     </w:p>
     <w:p>
       <w:pPr>
         <w:autoSpaceDE w:val="0"/>
         <w:autoSpaceDN w:val="0"/>
         <w:adjustRightInd w:val="0"/>
-        <w:spacing w:after="120"/>
-        <w:ind w:firstLine="1134"/>
-        <w:jc w:val="both"/>
-        <w:rPr>
-          <w:rFonts w:ascii="Verdana" w:hAnsi="Verdana" w:cs="Verdana"/>
+        <w:rPr>
+          <w:rFonts w:ascii="Verdana" w:hAnsi="Verdana"/>
+          <w:bCs/>
+          <w:sz w:val="21"/>
+          <w:szCs w:val="21"/>
+        </w:rPr>
+      </w:pPr>
+      <w:r>
+        <w:rPr>
+          <w:rFonts w:ascii="Verdana" w:hAnsi="Verdana"/>
+          <w:bCs/>
+          <w:sz w:val="21"/>
+          <w:szCs w:val="21"/>
+        </w:rPr>
+        <w:t xml:space="preserve"> </w:t>
+      </w:r>
+      <w:r>
+        <w:rPr>
+          <w:rFonts w:ascii="Verdana" w:hAnsi="Verdana"/>
+          <w:bCs/>
+          <w:sz w:val="21"/>
+          <w:szCs w:val="21"/>
+        </w:rPr>
+        <w:tab/>
+      </w:r>
+      <w:r>
+        <w:rPr>
+          <w:rFonts w:ascii="Verdana" w:hAnsi="Verdana"/>
+          <w:bCs/>
+          <w:sz w:val="21"/>
+          <w:szCs w:val="21"/>
+        </w:rPr>
+        <w:t>Inicialmente</w:t>
+      </w:r>
+      <w:r>
+        <w:rPr>
+          <w:rFonts w:ascii="Verdana" w:hAnsi="Verdana"/>
+          <w:bCs/>
+          <w:sz w:val="21"/>
+          <w:szCs w:val="21"/>
+        </w:rPr>
+        <w:t xml:space="preserve"> </w:t>
+      </w:r>
+      <w:r>
+        <w:rPr>
+          <w:rFonts w:ascii="Verdana" w:hAnsi="Verdana"/>
+          <w:bCs/>
+          <w:sz w:val="21"/>
+          <w:szCs w:val="21"/>
+        </w:rPr>
+        <w:t>n</w:t>
+      </w:r>
+      <w:r>
+        <w:rPr>
+          <w:rFonts w:ascii="Verdana" w:hAnsi="Verdana"/>
+          <w:bCs/>
+          <w:sz w:val="21"/>
+          <w:szCs w:val="21"/>
+        </w:rPr>
+        <w:t>o cardápio do sistema está incluso: T</w:t>
+      </w:r>
+      <w:r>
+        <w:rPr>
+          <w:rFonts w:ascii="Verdana" w:hAnsi="Verdana"/>
+          <w:bCs/>
+          <w:sz w:val="21"/>
+          <w:szCs w:val="21"/>
+        </w:rPr>
+        <w:t>rês opções de sanduiches personalizados, cinco bebidas com diferentes opções de tamanho, três acompanhamentos e duas sobremesas.</w:t>
+      </w:r>
+    </w:p>
+    <w:p>
+      <w:pPr>
+        <w:autoSpaceDE w:val="0"/>
+        <w:autoSpaceDN w:val="0"/>
+        <w:adjustRightInd w:val="0"/>
+        <w:rPr>
+          <w:rFonts w:ascii="Verdana" w:hAnsi="Verdana"/>
+          <w:bCs/>
+          <w:sz w:val="21"/>
+          <w:szCs w:val="21"/>
+        </w:rPr>
+      </w:pPr>
+      <w:r>
+        <w:rPr>
+          <w:rFonts w:ascii="Verdana" w:hAnsi="Verdana"/>
+          <w:bCs/>
+          <w:sz w:val="21"/>
+          <w:szCs w:val="21"/>
+        </w:rPr>
+        <w:t xml:space="preserve"> </w:t>
+      </w:r>
+      <w:r>
+        <w:rPr>
+          <w:rFonts w:ascii="Verdana" w:hAnsi="Verdana"/>
+          <w:bCs/>
+          <w:sz w:val="21"/>
+          <w:szCs w:val="21"/>
+        </w:rPr>
+        <w:tab/>
+        <w:t xml:space="preserve">Para o sistema funcionar são necessários: Clientes, </w:t>
+      </w:r>
+      <w:proofErr w:type="gramStart"/>
+      <w:r>
+        <w:rPr>
+          <w:rFonts w:ascii="Verdana" w:hAnsi="Verdana"/>
+          <w:bCs/>
+          <w:sz w:val="21"/>
+          <w:szCs w:val="21"/>
+        </w:rPr>
+        <w:t>4</w:t>
+      </w:r>
+      <w:proofErr w:type="gramEnd"/>
+      <w:r>
+        <w:rPr>
+          <w:rFonts w:ascii="Verdana" w:hAnsi="Verdana"/>
+          <w:bCs/>
+          <w:sz w:val="21"/>
+          <w:szCs w:val="21"/>
+        </w:rPr>
+        <w:t xml:space="preserve"> funcionários na cozinha e um gerente. O cliente que vai dar a entrada </w:t>
+      </w:r>
+      <w:r>
+        <w:rPr>
+          <w:rFonts w:ascii="Verdana" w:hAnsi="Verdana"/>
+          <w:bCs/>
+          <w:sz w:val="21"/>
+          <w:szCs w:val="21"/>
+        </w:rPr>
+        <w:t>i</w:t>
+      </w:r>
+      <w:r>
+        <w:rPr>
+          <w:rFonts w:ascii="Verdana" w:hAnsi="Verdana"/>
+          <w:bCs/>
+          <w:sz w:val="21"/>
+          <w:szCs w:val="21"/>
+        </w:rPr>
+        <w:t xml:space="preserve">nicial no sistema, um funcionário que vai receber a comanda do sistema e montar o pedido, dois funcionários para a função de cozinheiro, um funcionário para conferir e entregar os lanches e um gerente para verificação de todo funcionamento do sistema. </w:t>
+      </w:r>
+      <w:r>
+        <w:rPr>
+          <w:rFonts w:ascii="Verdana" w:hAnsi="Verdana"/>
+          <w:bCs/>
+          <w:sz w:val="21"/>
+          <w:szCs w:val="21"/>
+        </w:rPr>
+        <w:br/>
+      </w:r>
+      <w:r>
+        <w:rPr>
+          <w:rFonts w:ascii="Verdana" w:hAnsi="Verdana"/>
+          <w:bCs/>
+          <w:sz w:val="21"/>
+          <w:szCs w:val="21"/>
+        </w:rPr>
+        <w:tab/>
+        <w:t xml:space="preserve"> Para </w:t>
+      </w:r>
+      <w:proofErr w:type="gramStart"/>
+      <w:r>
+        <w:rPr>
+          <w:rFonts w:ascii="Verdana" w:hAnsi="Verdana"/>
+          <w:bCs/>
+          <w:sz w:val="21"/>
+          <w:szCs w:val="21"/>
+        </w:rPr>
+        <w:t>implementação</w:t>
+      </w:r>
+      <w:proofErr w:type="gramEnd"/>
+      <w:r>
+        <w:rPr>
+          <w:rFonts w:ascii="Verdana" w:hAnsi="Verdana"/>
+          <w:bCs/>
+          <w:sz w:val="21"/>
+          <w:szCs w:val="21"/>
+        </w:rPr>
+        <w:t xml:space="preserve"> do sistema, são necessários:</w:t>
+      </w:r>
+      <w:bookmarkStart w:id="0" w:name="_GoBack"/>
+      <w:bookmarkEnd w:id="0"/>
+      <w:r>
+        <w:rPr>
+          <w:rFonts w:ascii="Verdana" w:hAnsi="Verdana"/>
+          <w:bCs/>
+          <w:sz w:val="21"/>
+          <w:szCs w:val="21"/>
+        </w:rPr>
+        <w:t xml:space="preserve"> um tablete de 9,6’’, uma maquina leitora de cartão de credito e debito, uma maquina leitora de cédulas e moedas, um computador e uma impressora de cupons.</w:t>
+      </w:r>
+    </w:p>
+    <w:p>
+      <w:pPr>
+        <w:autoSpaceDE w:val="0"/>
+        <w:autoSpaceDN w:val="0"/>
+        <w:adjustRightInd w:val="0"/>
+        <w:rPr>
+          <w:rFonts w:ascii="Verdana" w:hAnsi="Verdana"/>
+          <w:bCs/>
+          <w:sz w:val="21"/>
+          <w:szCs w:val="21"/>
+        </w:rPr>
+      </w:pPr>
+      <w:r>
+        <w:rPr>
+          <w:rFonts w:ascii="Verdana" w:hAnsi="Verdana"/>
+          <w:bCs/>
+          <w:sz w:val="21"/>
+          <w:szCs w:val="21"/>
+        </w:rPr>
+        <w:tab/>
+      </w:r>
+    </w:p>
+    <w:p>
+      <w:pPr>
+        <w:autoSpaceDE w:val="0"/>
+        <w:autoSpaceDN w:val="0"/>
+        <w:adjustRightInd w:val="0"/>
+        <w:rPr>
+          <w:rFonts w:ascii="Verdana" w:hAnsi="Verdana"/>
+          <w:bCs/>
           <w:sz w:val="21"/>
           <w:szCs w:val="21"/>
         </w:rPr>

</xml_diff>

<commit_message>
projeto alterado brta 02 - 20/02/2017
</commit_message>
<xml_diff>
--- a/Projeto Magnata ALFA 1.0.docx
+++ b/Projeto Magnata ALFA 1.0.docx
@@ -707,7 +707,68 @@
           <w:sz w:val="21"/>
           <w:szCs w:val="21"/>
         </w:rPr>
-        <w:t>, retirando o atendente que anota os pedidos, deixando o próprio cliente fazer todo seu pedido diretamente no sistema.</w:t>
+        <w:t>, retirando o atendente que anota os pedidos, deixando o próprio cliente fazer todo seu pedido diretamente no sistema</w:t>
+      </w:r>
+      <w:r>
+        <w:rPr>
+          <w:rFonts w:ascii="Verdana" w:hAnsi="Verdana"/>
+          <w:bCs/>
+          <w:sz w:val="21"/>
+          <w:szCs w:val="21"/>
+        </w:rPr>
+        <w:t xml:space="preserve"> através de um </w:t>
+      </w:r>
+      <w:proofErr w:type="spellStart"/>
+      <w:r>
+        <w:rPr>
+          <w:rFonts w:ascii="Verdana" w:hAnsi="Verdana"/>
+          <w:bCs/>
+          <w:i/>
+          <w:sz w:val="21"/>
+          <w:szCs w:val="21"/>
+        </w:rPr>
+        <w:t>tablet</w:t>
+      </w:r>
+      <w:proofErr w:type="spellEnd"/>
+      <w:r>
+        <w:rPr>
+          <w:rFonts w:ascii="Verdana" w:hAnsi="Verdana"/>
+          <w:bCs/>
+          <w:sz w:val="21"/>
+          <w:szCs w:val="21"/>
+        </w:rPr>
+        <w:t xml:space="preserve"> que fica no inicio do </w:t>
+      </w:r>
+      <w:r>
+        <w:rPr>
+          <w:rFonts w:ascii="Verdana" w:hAnsi="Verdana"/>
+          <w:bCs/>
+          <w:i/>
+          <w:sz w:val="21"/>
+          <w:szCs w:val="21"/>
+        </w:rPr>
+        <w:t xml:space="preserve">drive </w:t>
+      </w:r>
+      <w:proofErr w:type="spellStart"/>
+      <w:r>
+        <w:rPr>
+          <w:rFonts w:ascii="Verdana" w:hAnsi="Verdana"/>
+          <w:bCs/>
+          <w:i/>
+          <w:sz w:val="21"/>
+          <w:szCs w:val="21"/>
+        </w:rPr>
+        <w:t>thru</w:t>
+      </w:r>
+      <w:proofErr w:type="spellEnd"/>
+      <w:r>
+        <w:rPr>
+          <w:rFonts w:ascii="Verdana" w:hAnsi="Verdana"/>
+          <w:bCs/>
+          <w:sz w:val="21"/>
+          <w:szCs w:val="21"/>
+        </w:rPr>
+        <w:t>.</w:t>
       </w:r>
     </w:p>
     <w:p>
@@ -730,7 +791,148 @@
           <w:szCs w:val="21"/>
         </w:rPr>
         <w:tab/>
-        <w:t xml:space="preserve">O sistema vai registrar o pedido do cliente, permitindo o mesmo fazer especificações do seu lanche, </w:t>
+        <w:t>O sistema vai registrar o pedido do cliente</w:t>
+      </w:r>
+      <w:r>
+        <w:rPr>
+          <w:rFonts w:ascii="Verdana" w:hAnsi="Verdana"/>
+          <w:bCs/>
+          <w:sz w:val="21"/>
+          <w:szCs w:val="21"/>
+        </w:rPr>
+        <w:t xml:space="preserve"> em um </w:t>
+      </w:r>
+      <w:proofErr w:type="gramStart"/>
+      <w:r>
+        <w:rPr>
+          <w:rFonts w:ascii="Verdana" w:hAnsi="Verdana"/>
+          <w:bCs/>
+          <w:sz w:val="21"/>
+          <w:szCs w:val="21"/>
+        </w:rPr>
+        <w:t>menu</w:t>
+      </w:r>
+      <w:proofErr w:type="gramEnd"/>
+      <w:r>
+        <w:rPr>
+          <w:rFonts w:ascii="Verdana" w:hAnsi="Verdana"/>
+          <w:bCs/>
+          <w:sz w:val="21"/>
+          <w:szCs w:val="21"/>
+        </w:rPr>
+        <w:t xml:space="preserve"> interativo com imagens de exemplo. Em uma tela inicial, o cliente deverá selecionar o que deseja adicionar em seu lanche</w:t>
+      </w:r>
+      <w:r>
+        <w:rPr>
+          <w:rFonts w:ascii="Verdana" w:hAnsi="Verdana"/>
+          <w:bCs/>
+          <w:sz w:val="21"/>
+          <w:szCs w:val="21"/>
+        </w:rPr>
+        <w:t>,</w:t>
+      </w:r>
+      <w:r>
+        <w:rPr>
+          <w:rFonts w:ascii="Verdana" w:hAnsi="Verdana"/>
+          <w:bCs/>
+          <w:sz w:val="21"/>
+          <w:szCs w:val="21"/>
+        </w:rPr>
+        <w:t xml:space="preserve"> nessa tela as seguintes opções estarão disponíveis: </w:t>
+      </w:r>
+      <w:proofErr w:type="gramStart"/>
+      <w:r>
+        <w:rPr>
+          <w:rFonts w:ascii="Verdana" w:hAnsi="Verdana"/>
+          <w:bCs/>
+          <w:sz w:val="21"/>
+          <w:szCs w:val="21"/>
+        </w:rPr>
+        <w:t>Sanduiches,</w:t>
+      </w:r>
+      <w:proofErr w:type="gramEnd"/>
+      <w:r>
+        <w:rPr>
+          <w:rFonts w:ascii="Verdana" w:hAnsi="Verdana"/>
+          <w:bCs/>
+          <w:sz w:val="21"/>
+          <w:szCs w:val="21"/>
+        </w:rPr>
+        <w:t xml:space="preserve"> acompanhamentos, sobremesas, bebidas e combos. Ao selecionar uma das opções, o sistema segue para o cardápio das opções do que o cliente selecionou (Ex.: Ao selecionar Sanduíches, o cardápio de sanduíches).</w:t>
+      </w:r>
+      <w:r>
+        <w:rPr>
+          <w:rFonts w:ascii="Verdana" w:hAnsi="Verdana"/>
+          <w:bCs/>
+          <w:sz w:val="21"/>
+          <w:szCs w:val="21"/>
+        </w:rPr>
+        <w:t xml:space="preserve"> </w:t>
+      </w:r>
+      <w:r>
+        <w:rPr>
+          <w:rFonts w:ascii="Verdana" w:hAnsi="Verdana"/>
+          <w:bCs/>
+          <w:sz w:val="21"/>
+          <w:szCs w:val="21"/>
+        </w:rPr>
+        <w:br/>
+        <w:t xml:space="preserve"> </w:t>
+      </w:r>
+      <w:r>
+        <w:rPr>
+          <w:rFonts w:ascii="Verdana" w:hAnsi="Verdana"/>
+          <w:bCs/>
+          <w:sz w:val="21"/>
+          <w:szCs w:val="21"/>
+        </w:rPr>
+        <w:tab/>
+        <w:t>Após selecionar alguma opção no cardápio</w:t>
+      </w:r>
+      <w:r>
+        <w:rPr>
+          <w:rFonts w:ascii="Verdana" w:hAnsi="Verdana"/>
+          <w:bCs/>
+          <w:sz w:val="21"/>
+          <w:szCs w:val="21"/>
+        </w:rPr>
+        <w:t>,</w:t>
+      </w:r>
+      <w:r>
+        <w:rPr>
+          <w:rFonts w:ascii="Verdana" w:hAnsi="Verdana"/>
+          <w:bCs/>
+          <w:sz w:val="21"/>
+          <w:szCs w:val="21"/>
+        </w:rPr>
+        <w:t xml:space="preserve"> é possível fazer</w:t>
+      </w:r>
+      <w:r>
+        <w:rPr>
+          <w:rFonts w:ascii="Verdana" w:hAnsi="Verdana"/>
+          <w:bCs/>
+          <w:sz w:val="21"/>
+          <w:szCs w:val="21"/>
+        </w:rPr>
+        <w:t xml:space="preserve"> especificações </w:t>
+      </w:r>
+      <w:r>
+        <w:rPr>
+          <w:rFonts w:ascii="Verdana" w:hAnsi="Verdana"/>
+          <w:bCs/>
+          <w:sz w:val="21"/>
+          <w:szCs w:val="21"/>
+        </w:rPr>
+        <w:t xml:space="preserve">no </w:t>
+      </w:r>
+      <w:r>
+        <w:rPr>
+          <w:rFonts w:ascii="Verdana" w:hAnsi="Verdana"/>
+          <w:bCs/>
+          <w:sz w:val="21"/>
+          <w:szCs w:val="21"/>
+        </w:rPr>
+        <w:t xml:space="preserve">lanche, </w:t>
       </w:r>
       <w:r>
         <w:rPr>
@@ -748,34 +950,83 @@
           <w:sz w:val="21"/>
           <w:szCs w:val="21"/>
         </w:rPr>
-        <w:t xml:space="preserve"> retirar ingredientes do sanduiche e </w:t>
-      </w:r>
-      <w:r>
-        <w:rPr>
-          <w:rFonts w:ascii="Verdana" w:hAnsi="Verdana"/>
-          <w:bCs/>
-          <w:sz w:val="21"/>
-          <w:szCs w:val="21"/>
-        </w:rPr>
-        <w:t>adicionar</w:t>
-      </w:r>
-      <w:r>
-        <w:rPr>
-          <w:rFonts w:ascii="Verdana" w:hAnsi="Verdana"/>
-          <w:bCs/>
-          <w:sz w:val="21"/>
-          <w:szCs w:val="21"/>
-        </w:rPr>
-        <w:t xml:space="preserve"> extras. </w:t>
-      </w:r>
-      <w:r>
-        <w:rPr>
-          <w:rFonts w:ascii="Verdana" w:hAnsi="Verdana"/>
-          <w:bCs/>
-          <w:sz w:val="21"/>
-          <w:szCs w:val="21"/>
-        </w:rPr>
-        <w:t>Ao finalizar o pedido, o cliente fará o pagamento diretamente na maquina ao lado do painel de pedido e receberá a nota fiscal e sua comanda com seu pedido.</w:t>
+        <w:t xml:space="preserve"> retirar ingredientes do sanduiche e adicionar extras</w:t>
+      </w:r>
+      <w:r>
+        <w:rPr>
+          <w:rFonts w:ascii="Verdana" w:hAnsi="Verdana"/>
+          <w:bCs/>
+          <w:sz w:val="21"/>
+          <w:szCs w:val="21"/>
+        </w:rPr>
+        <w:t>, colocar adicionais nas sobremesas, escolher o tamanho dos acompanhamentos e das bebidas</w:t>
+      </w:r>
+      <w:r>
+        <w:rPr>
+          <w:rFonts w:ascii="Verdana" w:hAnsi="Verdana"/>
+          <w:bCs/>
+          <w:sz w:val="21"/>
+          <w:szCs w:val="21"/>
+        </w:rPr>
+        <w:t xml:space="preserve">. </w:t>
+      </w:r>
+      <w:r>
+        <w:rPr>
+          <w:rFonts w:ascii="Verdana" w:hAnsi="Verdana"/>
+          <w:bCs/>
+          <w:sz w:val="21"/>
+          <w:szCs w:val="21"/>
+        </w:rPr>
+        <w:br/>
+        <w:t xml:space="preserve"> </w:t>
+      </w:r>
+      <w:r>
+        <w:rPr>
+          <w:rFonts w:ascii="Verdana" w:hAnsi="Verdana"/>
+          <w:bCs/>
+          <w:sz w:val="21"/>
+          <w:szCs w:val="21"/>
+        </w:rPr>
+        <w:tab/>
+      </w:r>
+      <w:r>
+        <w:rPr>
+          <w:rFonts w:ascii="Verdana" w:hAnsi="Verdana"/>
+          <w:bCs/>
+          <w:sz w:val="21"/>
+          <w:szCs w:val="21"/>
+        </w:rPr>
+        <w:t>Ao finalizar o pedido, o cliente fará o pagamento diretamente na maq</w:t>
+      </w:r>
+      <w:r>
+        <w:rPr>
+          <w:rFonts w:ascii="Verdana" w:hAnsi="Verdana"/>
+          <w:bCs/>
+          <w:sz w:val="21"/>
+          <w:szCs w:val="21"/>
+        </w:rPr>
+        <w:t xml:space="preserve">uina ao lado do </w:t>
+      </w:r>
+      <w:proofErr w:type="spellStart"/>
+      <w:r>
+        <w:rPr>
+          <w:rFonts w:ascii="Verdana" w:hAnsi="Verdana"/>
+          <w:bCs/>
+          <w:i/>
+          <w:sz w:val="21"/>
+          <w:szCs w:val="21"/>
+        </w:rPr>
+        <w:t>tablet</w:t>
+      </w:r>
+      <w:proofErr w:type="spellEnd"/>
+      <w:r>
+        <w:rPr>
+          <w:rFonts w:ascii="Verdana" w:hAnsi="Verdana"/>
+          <w:bCs/>
+          <w:sz w:val="21"/>
+          <w:szCs w:val="21"/>
+        </w:rPr>
+        <w:t xml:space="preserve"> e receberá a nota fiscal e sua comanda com seu pedido.</w:t>
       </w:r>
     </w:p>
     <w:p>
@@ -807,27 +1058,72 @@
           <w:szCs w:val="21"/>
         </w:rPr>
         <w:tab/>
-        <w:t xml:space="preserve">No </w:t>
-      </w:r>
-      <w:proofErr w:type="gramStart"/>
-      <w:r>
-        <w:rPr>
-          <w:rFonts w:ascii="Verdana" w:hAnsi="Verdana"/>
-          <w:bCs/>
-          <w:sz w:val="21"/>
-          <w:szCs w:val="21"/>
-        </w:rPr>
-        <w:t>menu</w:t>
-      </w:r>
-      <w:proofErr w:type="gramEnd"/>
-      <w:r>
-        <w:rPr>
-          <w:rFonts w:ascii="Verdana" w:hAnsi="Verdana"/>
-          <w:bCs/>
-          <w:sz w:val="21"/>
-          <w:szCs w:val="21"/>
-        </w:rPr>
-        <w:t xml:space="preserve"> do sistema, o cliente terá as opções de adicionar sanduiches, acompanhamentos, sobremesas, bebidas e combos. Ao selecionar uma das opções o sistema abre uma pagina com as opções de pedido. Inicialmente, o sistema contara com três opções de sanduiches personalizados, cinco bebidas com diferentes opções de tamanho, três acompanhamentos e duas sobremesas.</w:t>
+      </w:r>
+      <w:r>
+        <w:rPr>
+          <w:rFonts w:ascii="Verdana" w:hAnsi="Verdana"/>
+          <w:bCs/>
+          <w:sz w:val="21"/>
+          <w:szCs w:val="21"/>
+        </w:rPr>
+        <w:t>Na etapa de pagamento o cliente poderá optar por fazer o pagamento em dinheiro</w:t>
+      </w:r>
+      <w:r>
+        <w:rPr>
+          <w:rFonts w:ascii="Verdana" w:hAnsi="Verdana"/>
+          <w:bCs/>
+          <w:sz w:val="21"/>
+          <w:szCs w:val="21"/>
+        </w:rPr>
+        <w:t>,</w:t>
+      </w:r>
+      <w:r>
+        <w:rPr>
+          <w:rFonts w:ascii="Verdana" w:hAnsi="Verdana"/>
+          <w:bCs/>
+          <w:sz w:val="21"/>
+          <w:szCs w:val="21"/>
+        </w:rPr>
+        <w:t xml:space="preserve"> diretamente na maquina leitora de cédulas e moedas, ou via cartão de credito ou debito</w:t>
+      </w:r>
+      <w:r>
+        <w:rPr>
+          <w:rFonts w:ascii="Verdana" w:hAnsi="Verdana"/>
+          <w:bCs/>
+          <w:sz w:val="21"/>
+          <w:szCs w:val="21"/>
+        </w:rPr>
+        <w:t>,</w:t>
+      </w:r>
+      <w:r>
+        <w:rPr>
+          <w:rFonts w:ascii="Verdana" w:hAnsi="Verdana"/>
+          <w:bCs/>
+          <w:sz w:val="21"/>
+          <w:szCs w:val="21"/>
+        </w:rPr>
+        <w:t xml:space="preserve"> na maquineta da </w:t>
+      </w:r>
+      <w:proofErr w:type="spellStart"/>
+      <w:r>
+        <w:rPr>
+          <w:rFonts w:ascii="Verdana" w:hAnsi="Verdana"/>
+          <w:bCs/>
+          <w:i/>
+          <w:sz w:val="21"/>
+          <w:szCs w:val="21"/>
+        </w:rPr>
+        <w:t>Cielo</w:t>
+      </w:r>
+      <w:proofErr w:type="spellEnd"/>
+      <w:r>
+        <w:rPr>
+          <w:rFonts w:ascii="Verdana" w:hAnsi="Verdana"/>
+          <w:bCs/>
+          <w:sz w:val="21"/>
+          <w:szCs w:val="21"/>
+        </w:rPr>
+        <w:t>.</w:t>
       </w:r>
     </w:p>
     <w:p>
@@ -849,31 +1145,321 @@
           <w:sz w:val="21"/>
           <w:szCs w:val="21"/>
         </w:rPr>
+        <w:t xml:space="preserve"> </w:t>
+      </w:r>
+      <w:r>
+        <w:rPr>
+          <w:rFonts w:ascii="Verdana" w:hAnsi="Verdana"/>
+          <w:bCs/>
+          <w:sz w:val="21"/>
+          <w:szCs w:val="21"/>
+        </w:rPr>
         <w:tab/>
-        <w:t xml:space="preserve">Após o cliente </w:t>
-      </w:r>
-      <w:r>
-        <w:rPr>
-          <w:rFonts w:ascii="Verdana" w:hAnsi="Verdana"/>
-          <w:bCs/>
-          <w:sz w:val="21"/>
-          <w:szCs w:val="21"/>
-        </w:rPr>
-        <w:t>realizar o pagamento, o sistema gera uma comanda que será impressa duas vias, uma para o cliente e outra para a cozinha. Na cozinha, o funcionário, pega a comanda e monta o pedido do cliente, que ao terminar será conferido e entregue ao cliente na cabine de entrega.</w:t>
-      </w:r>
-      <w:bookmarkStart w:id="0" w:name="_GoBack"/>
-      <w:bookmarkEnd w:id="0"/>
+      </w:r>
+      <w:r>
+        <w:rPr>
+          <w:rFonts w:ascii="Verdana" w:hAnsi="Verdana"/>
+          <w:bCs/>
+          <w:sz w:val="21"/>
+          <w:szCs w:val="21"/>
+        </w:rPr>
+        <w:t>Após o cliente realizar o pagamento, o sistema ge</w:t>
+      </w:r>
+      <w:r>
+        <w:rPr>
+          <w:rFonts w:ascii="Verdana" w:hAnsi="Verdana"/>
+          <w:bCs/>
+          <w:sz w:val="21"/>
+          <w:szCs w:val="21"/>
+        </w:rPr>
+        <w:t xml:space="preserve">ra uma comanda para a cozinha que será impressa por uma impressora </w:t>
+      </w:r>
+      <w:proofErr w:type="spellStart"/>
+      <w:r>
+        <w:rPr>
+          <w:rFonts w:ascii="Verdana" w:hAnsi="Verdana"/>
+          <w:bCs/>
+          <w:i/>
+          <w:sz w:val="21"/>
+          <w:szCs w:val="21"/>
+        </w:rPr>
+        <w:t>Bematech</w:t>
+      </w:r>
+      <w:proofErr w:type="spellEnd"/>
+      <w:r>
+        <w:rPr>
+          <w:rFonts w:ascii="Verdana" w:hAnsi="Verdana"/>
+          <w:bCs/>
+          <w:sz w:val="21"/>
+          <w:szCs w:val="21"/>
+        </w:rPr>
+        <w:t xml:space="preserve">. </w:t>
+      </w:r>
+      <w:r>
+        <w:rPr>
+          <w:rFonts w:ascii="Verdana" w:hAnsi="Verdana"/>
+          <w:bCs/>
+          <w:sz w:val="21"/>
+          <w:szCs w:val="21"/>
+        </w:rPr>
+        <w:br/>
+        <w:t xml:space="preserve"> </w:t>
+      </w:r>
+      <w:r>
+        <w:rPr>
+          <w:rFonts w:ascii="Verdana" w:hAnsi="Verdana"/>
+          <w:bCs/>
+          <w:sz w:val="21"/>
+          <w:szCs w:val="21"/>
+        </w:rPr>
+        <w:tab/>
+        <w:t>Na cozinha um funcionário</w:t>
+      </w:r>
+      <w:r>
+        <w:rPr>
+          <w:rFonts w:ascii="Verdana" w:hAnsi="Verdana"/>
+          <w:bCs/>
+          <w:sz w:val="21"/>
+          <w:szCs w:val="21"/>
+        </w:rPr>
+        <w:t xml:space="preserve"> pega a coma</w:t>
+      </w:r>
+      <w:r>
+        <w:rPr>
+          <w:rFonts w:ascii="Verdana" w:hAnsi="Verdana"/>
+          <w:bCs/>
+          <w:sz w:val="21"/>
+          <w:szCs w:val="21"/>
+        </w:rPr>
+        <w:t xml:space="preserve">nda e monta o pedido do cliente, que será conferido e entregue na cabine de entrega. </w:t>
+      </w:r>
     </w:p>
     <w:p>
       <w:pPr>
         <w:autoSpaceDE w:val="0"/>
         <w:autoSpaceDN w:val="0"/>
         <w:adjustRightInd w:val="0"/>
-        <w:spacing w:after="120"/>
-        <w:ind w:firstLine="1134"/>
-        <w:jc w:val="both"/>
-        <w:rPr>
-          <w:rFonts w:ascii="Verdana" w:hAnsi="Verdana" w:cs="Verdana"/>
+        <w:rPr>
+          <w:rFonts w:ascii="Verdana" w:hAnsi="Verdana"/>
+          <w:bCs/>
+          <w:sz w:val="21"/>
+          <w:szCs w:val="21"/>
+        </w:rPr>
+      </w:pPr>
+      <w:r>
+        <w:rPr>
+          <w:rFonts w:ascii="Verdana" w:hAnsi="Verdana"/>
+          <w:bCs/>
+          <w:sz w:val="21"/>
+          <w:szCs w:val="21"/>
+        </w:rPr>
+        <w:t xml:space="preserve"> </w:t>
+      </w:r>
+      <w:r>
+        <w:rPr>
+          <w:rFonts w:ascii="Verdana" w:hAnsi="Verdana"/>
+          <w:bCs/>
+          <w:sz w:val="21"/>
+          <w:szCs w:val="21"/>
+        </w:rPr>
+        <w:tab/>
+      </w:r>
+      <w:r>
+        <w:rPr>
+          <w:rFonts w:ascii="Verdana" w:hAnsi="Verdana"/>
+          <w:bCs/>
+          <w:sz w:val="21"/>
+          <w:szCs w:val="21"/>
+        </w:rPr>
+        <w:t>Inicialmente</w:t>
+      </w:r>
+      <w:r>
+        <w:rPr>
+          <w:rFonts w:ascii="Verdana" w:hAnsi="Verdana"/>
+          <w:bCs/>
+          <w:sz w:val="21"/>
+          <w:szCs w:val="21"/>
+        </w:rPr>
+        <w:t xml:space="preserve"> </w:t>
+      </w:r>
+      <w:r>
+        <w:rPr>
+          <w:rFonts w:ascii="Verdana" w:hAnsi="Verdana"/>
+          <w:bCs/>
+          <w:sz w:val="21"/>
+          <w:szCs w:val="21"/>
+        </w:rPr>
+        <w:t>n</w:t>
+      </w:r>
+      <w:r>
+        <w:rPr>
+          <w:rFonts w:ascii="Verdana" w:hAnsi="Verdana"/>
+          <w:bCs/>
+          <w:sz w:val="21"/>
+          <w:szCs w:val="21"/>
+        </w:rPr>
+        <w:t>o cardápio do sistema está incluso: T</w:t>
+      </w:r>
+      <w:r>
+        <w:rPr>
+          <w:rFonts w:ascii="Verdana" w:hAnsi="Verdana"/>
+          <w:bCs/>
+          <w:sz w:val="21"/>
+          <w:szCs w:val="21"/>
+        </w:rPr>
+        <w:t>rês opções de sanduiches personalizados, cinco bebidas com diferentes opções de tamanho, três acompanhamentos e duas sobremesas.</w:t>
+      </w:r>
+    </w:p>
+    <w:p>
+      <w:pPr>
+        <w:autoSpaceDE w:val="0"/>
+        <w:autoSpaceDN w:val="0"/>
+        <w:adjustRightInd w:val="0"/>
+        <w:rPr>
+          <w:rFonts w:ascii="Verdana" w:hAnsi="Verdana"/>
+          <w:bCs/>
+          <w:sz w:val="21"/>
+          <w:szCs w:val="21"/>
+        </w:rPr>
+      </w:pPr>
+      <w:r>
+        <w:rPr>
+          <w:rFonts w:ascii="Verdana" w:hAnsi="Verdana"/>
+          <w:bCs/>
+          <w:sz w:val="21"/>
+          <w:szCs w:val="21"/>
+        </w:rPr>
+        <w:t xml:space="preserve"> </w:t>
+      </w:r>
+      <w:r>
+        <w:rPr>
+          <w:rFonts w:ascii="Verdana" w:hAnsi="Verdana"/>
+          <w:bCs/>
+          <w:sz w:val="21"/>
+          <w:szCs w:val="21"/>
+        </w:rPr>
+        <w:tab/>
+        <w:t xml:space="preserve">Para o sistema funcionar são necessários: Clientes, </w:t>
+      </w:r>
+      <w:proofErr w:type="gramStart"/>
+      <w:r>
+        <w:rPr>
+          <w:rFonts w:ascii="Verdana" w:hAnsi="Verdana"/>
+          <w:bCs/>
+          <w:sz w:val="21"/>
+          <w:szCs w:val="21"/>
+        </w:rPr>
+        <w:t>4</w:t>
+      </w:r>
+      <w:proofErr w:type="gramEnd"/>
+      <w:r>
+        <w:rPr>
+          <w:rFonts w:ascii="Verdana" w:hAnsi="Verdana"/>
+          <w:bCs/>
+          <w:sz w:val="21"/>
+          <w:szCs w:val="21"/>
+        </w:rPr>
+        <w:t xml:space="preserve"> funcionários na cozinha e um gerente. O cliente que vai dar a entrada </w:t>
+      </w:r>
+      <w:r>
+        <w:rPr>
+          <w:rFonts w:ascii="Verdana" w:hAnsi="Verdana"/>
+          <w:bCs/>
+          <w:sz w:val="21"/>
+          <w:szCs w:val="21"/>
+        </w:rPr>
+        <w:t>i</w:t>
+      </w:r>
+      <w:r>
+        <w:rPr>
+          <w:rFonts w:ascii="Verdana" w:hAnsi="Verdana"/>
+          <w:bCs/>
+          <w:sz w:val="21"/>
+          <w:szCs w:val="21"/>
+        </w:rPr>
+        <w:t xml:space="preserve">nicial no sistema, um funcionário que vai receber a comanda do sistema e montar o pedido, dois funcionários para a função de cozinheiro, um funcionário para conferir e entregar os lanches e um gerente para verificação de todo funcionamento do sistema. </w:t>
+      </w:r>
+      <w:r>
+        <w:rPr>
+          <w:rFonts w:ascii="Verdana" w:hAnsi="Verdana"/>
+          <w:bCs/>
+          <w:sz w:val="21"/>
+          <w:szCs w:val="21"/>
+        </w:rPr>
+        <w:br/>
+      </w:r>
+      <w:r>
+        <w:rPr>
+          <w:rFonts w:ascii="Verdana" w:hAnsi="Verdana"/>
+          <w:bCs/>
+          <w:sz w:val="21"/>
+          <w:szCs w:val="21"/>
+        </w:rPr>
+        <w:tab/>
+        <w:t xml:space="preserve"> Para </w:t>
+      </w:r>
+      <w:proofErr w:type="gramStart"/>
+      <w:r>
+        <w:rPr>
+          <w:rFonts w:ascii="Verdana" w:hAnsi="Verdana"/>
+          <w:bCs/>
+          <w:sz w:val="21"/>
+          <w:szCs w:val="21"/>
+        </w:rPr>
+        <w:t>implementação</w:t>
+      </w:r>
+      <w:proofErr w:type="gramEnd"/>
+      <w:r>
+        <w:rPr>
+          <w:rFonts w:ascii="Verdana" w:hAnsi="Verdana"/>
+          <w:bCs/>
+          <w:sz w:val="21"/>
+          <w:szCs w:val="21"/>
+        </w:rPr>
+        <w:t xml:space="preserve"> do sistema, são necessários:</w:t>
+      </w:r>
+      <w:bookmarkStart w:id="0" w:name="_GoBack"/>
+      <w:bookmarkEnd w:id="0"/>
+      <w:r>
+        <w:rPr>
+          <w:rFonts w:ascii="Verdana" w:hAnsi="Verdana"/>
+          <w:bCs/>
+          <w:sz w:val="21"/>
+          <w:szCs w:val="21"/>
+        </w:rPr>
+        <w:t xml:space="preserve"> um tablete de 9,6’’, uma maquina leitora de cartão de credito e debito, uma maquina leitora de cédulas e moedas, um computador e uma impressora de cupons.</w:t>
+      </w:r>
+    </w:p>
+    <w:p>
+      <w:pPr>
+        <w:autoSpaceDE w:val="0"/>
+        <w:autoSpaceDN w:val="0"/>
+        <w:adjustRightInd w:val="0"/>
+        <w:rPr>
+          <w:rFonts w:ascii="Verdana" w:hAnsi="Verdana"/>
+          <w:bCs/>
+          <w:sz w:val="21"/>
+          <w:szCs w:val="21"/>
+        </w:rPr>
+      </w:pPr>
+      <w:r>
+        <w:rPr>
+          <w:rFonts w:ascii="Verdana" w:hAnsi="Verdana"/>
+          <w:bCs/>
+          <w:sz w:val="21"/>
+          <w:szCs w:val="21"/>
+        </w:rPr>
+        <w:tab/>
+      </w:r>
+    </w:p>
+    <w:p>
+      <w:pPr>
+        <w:autoSpaceDE w:val="0"/>
+        <w:autoSpaceDN w:val="0"/>
+        <w:adjustRightInd w:val="0"/>
+        <w:rPr>
+          <w:rFonts w:ascii="Verdana" w:hAnsi="Verdana"/>
+          <w:bCs/>
           <w:sz w:val="21"/>
           <w:szCs w:val="21"/>
         </w:rPr>

</xml_diff>